<commit_message>
SSU updates for SignUp and SignOut
</commit_message>
<xml_diff>
--- a/Faza 2/SSU/Scenario slucaja upotrebe funkcionalnosti odjavljivanje korisnika.docx
+++ b/Faza 2/SSU/Scenario slucaja upotrebe funkcionalnosti odjavljivanje korisnika.docx
@@ -788,6 +788,12 @@
                 <w:lang w:val="sr-Latn-RS"/>
               </w:rPr>
             </w:pPr>
+            <w:r>
+              <w:rPr>
+                <w:lang w:val="sr-Latn-RS"/>
+              </w:rPr>
+              <w:t>08.06.2020</w:t>
+            </w:r>
           </w:p>
         </w:tc>
         <w:tc>
@@ -816,6 +822,12 @@
                 <w:lang w:val="sr-Latn-RS"/>
               </w:rPr>
             </w:pPr>
+            <w:r>
+              <w:rPr>
+                <w:lang w:val="sr-Latn-RS"/>
+              </w:rPr>
+              <w:t>1.1</w:t>
+            </w:r>
           </w:p>
         </w:tc>
         <w:tc>
@@ -844,6 +856,14 @@
                 <w:lang w:val="sr-Latn-RS"/>
               </w:rPr>
             </w:pPr>
+            <w:r>
+              <w:rPr>
+                <w:lang w:val="sr-Latn-RS"/>
+              </w:rPr>
+              <w:t>Izbačen slučaj neuspeha pošto ga vraća na početnu straincu ako je već bio izlogovan</w:t>
+            </w:r>
+            <w:bookmarkStart w:id="0" w:name="_GoBack"/>
+            <w:bookmarkEnd w:id="0"/>
           </w:p>
         </w:tc>
         <w:tc>
@@ -872,6 +892,24 @@
                 <w:lang w:val="sr-Latn-RS"/>
               </w:rPr>
             </w:pPr>
+            <w:r>
+              <w:rPr>
+                <w:lang w:val="sr-Latn-RS"/>
+              </w:rPr>
+              <w:t>Jovan</w:t>
+            </w:r>
+            <w:r>
+              <w:rPr>
+                <w:lang w:val="sr-Latn-RS"/>
+              </w:rPr>
+              <w:t xml:space="preserve"> </w:t>
+            </w:r>
+            <w:r>
+              <w:rPr>
+                <w:lang w:val="sr-Latn-RS"/>
+              </w:rPr>
+              <w:t>Spasojević</w:t>
+            </w:r>
           </w:p>
         </w:tc>
       </w:tr>
@@ -1185,7 +1223,9 @@
               <w:tab w:val="right" w:pos="9350"/>
             </w:tabs>
             <w:rPr>
+              <w:rFonts w:asciiTheme="minorHAnsi" w:eastAsiaTheme="minorEastAsia" w:hAnsiTheme="minorHAnsi" w:cstheme="minorBidi"/>
               <w:noProof/>
+              <w:lang w:val="en-US"/>
             </w:rPr>
           </w:pPr>
           <w:r>
@@ -1206,7 +1246,7 @@
             </w:rPr>
             <w:fldChar w:fldCharType="separate"/>
           </w:r>
-          <w:hyperlink w:anchor="_Toc40806441" w:history="1">
+          <w:hyperlink w:anchor="_Toc42543773" w:history="1">
             <w:r>
               <w:rPr>
                 <w:rStyle w:val="Hyperlink"/>
@@ -1234,7 +1274,7 @@
                 <w:noProof/>
                 <w:webHidden/>
               </w:rPr>
-              <w:instrText xml:space="preserve"> PAGEREF _Toc40806441 \h </w:instrText>
+              <w:instrText xml:space="preserve"> PAGEREF _Toc42543773 \h </w:instrText>
             </w:r>
             <w:r>
               <w:rPr>
@@ -1272,10 +1312,12 @@
               <w:tab w:val="right" w:pos="9350"/>
             </w:tabs>
             <w:rPr>
+              <w:rFonts w:asciiTheme="minorHAnsi" w:eastAsiaTheme="minorEastAsia" w:hAnsiTheme="minorHAnsi" w:cstheme="minorBidi"/>
               <w:noProof/>
+              <w:lang w:val="en-US"/>
             </w:rPr>
           </w:pPr>
-          <w:hyperlink w:anchor="_Toc40806442" w:history="1">
+          <w:hyperlink w:anchor="_Toc42543774" w:history="1">
             <w:r>
               <w:rPr>
                 <w:rStyle w:val="Hyperlink"/>
@@ -1303,7 +1345,7 @@
                 <w:noProof/>
                 <w:webHidden/>
               </w:rPr>
-              <w:instrText xml:space="preserve"> PAGEREF _Toc40806442 \h </w:instrText>
+              <w:instrText xml:space="preserve"> PAGEREF _Toc42543774 \h </w:instrText>
             </w:r>
             <w:r>
               <w:rPr>
@@ -1341,10 +1383,12 @@
               <w:tab w:val="right" w:pos="9350"/>
             </w:tabs>
             <w:rPr>
+              <w:rFonts w:asciiTheme="minorHAnsi" w:eastAsiaTheme="minorEastAsia" w:hAnsiTheme="minorHAnsi" w:cstheme="minorBidi"/>
               <w:noProof/>
+              <w:lang w:val="en-US"/>
             </w:rPr>
           </w:pPr>
-          <w:hyperlink w:anchor="_Toc40806443" w:history="1">
+          <w:hyperlink w:anchor="_Toc42543775" w:history="1">
             <w:r>
               <w:rPr>
                 <w:rStyle w:val="Hyperlink"/>
@@ -1372,7 +1416,7 @@
                 <w:noProof/>
                 <w:webHidden/>
               </w:rPr>
-              <w:instrText xml:space="preserve"> PAGEREF _Toc40806443 \h </w:instrText>
+              <w:instrText xml:space="preserve"> PAGEREF _Toc42543775 \h </w:instrText>
             </w:r>
             <w:r>
               <w:rPr>
@@ -1410,10 +1454,12 @@
               <w:tab w:val="right" w:pos="9350"/>
             </w:tabs>
             <w:rPr>
+              <w:rFonts w:asciiTheme="minorHAnsi" w:eastAsiaTheme="minorEastAsia" w:hAnsiTheme="minorHAnsi" w:cstheme="minorBidi"/>
               <w:noProof/>
+              <w:lang w:val="en-US"/>
             </w:rPr>
           </w:pPr>
-          <w:hyperlink w:anchor="_Toc40806444" w:history="1">
+          <w:hyperlink w:anchor="_Toc42543776" w:history="1">
             <w:r>
               <w:rPr>
                 <w:rStyle w:val="Hyperlink"/>
@@ -1441,7 +1487,7 @@
                 <w:noProof/>
                 <w:webHidden/>
               </w:rPr>
-              <w:instrText xml:space="preserve"> PAGEREF _Toc40806444 \h </w:instrText>
+              <w:instrText xml:space="preserve"> PAGEREF _Toc42543776 \h </w:instrText>
             </w:r>
             <w:r>
               <w:rPr>
@@ -1479,10 +1525,12 @@
               <w:tab w:val="right" w:pos="9350"/>
             </w:tabs>
             <w:rPr>
+              <w:rFonts w:asciiTheme="minorHAnsi" w:eastAsiaTheme="minorEastAsia" w:hAnsiTheme="minorHAnsi" w:cstheme="minorBidi"/>
               <w:noProof/>
+              <w:lang w:val="en-US"/>
             </w:rPr>
           </w:pPr>
-          <w:hyperlink w:anchor="_Toc40806445" w:history="1">
+          <w:hyperlink w:anchor="_Toc42543777" w:history="1">
             <w:r>
               <w:rPr>
                 <w:rStyle w:val="Hyperlink"/>
@@ -1510,7 +1558,7 @@
                 <w:noProof/>
                 <w:webHidden/>
               </w:rPr>
-              <w:instrText xml:space="preserve"> PAGEREF _Toc40806445 \h </w:instrText>
+              <w:instrText xml:space="preserve"> PAGEREF _Toc42543777 \h </w:instrText>
             </w:r>
             <w:r>
               <w:rPr>
@@ -1548,10 +1596,12 @@
               <w:tab w:val="right" w:pos="9350"/>
             </w:tabs>
             <w:rPr>
+              <w:rFonts w:asciiTheme="minorHAnsi" w:eastAsiaTheme="minorEastAsia" w:hAnsiTheme="minorHAnsi" w:cstheme="minorBidi"/>
               <w:noProof/>
+              <w:lang w:val="en-US"/>
             </w:rPr>
           </w:pPr>
-          <w:hyperlink w:anchor="_Toc40806446" w:history="1">
+          <w:hyperlink w:anchor="_Toc42543778" w:history="1">
             <w:r>
               <w:rPr>
                 <w:rStyle w:val="Hyperlink"/>
@@ -1579,7 +1629,7 @@
                 <w:noProof/>
                 <w:webHidden/>
               </w:rPr>
-              <w:instrText xml:space="preserve"> PAGEREF _Toc40806446 \h </w:instrText>
+              <w:instrText xml:space="preserve"> PAGEREF _Toc42543778 \h </w:instrText>
             </w:r>
             <w:r>
               <w:rPr>
@@ -1617,10 +1667,12 @@
               <w:tab w:val="right" w:pos="9350"/>
             </w:tabs>
             <w:rPr>
+              <w:rFonts w:asciiTheme="minorHAnsi" w:eastAsiaTheme="minorEastAsia" w:hAnsiTheme="minorHAnsi" w:cstheme="minorBidi"/>
               <w:noProof/>
+              <w:lang w:val="en-US"/>
             </w:rPr>
           </w:pPr>
-          <w:hyperlink w:anchor="_Toc40806447" w:history="1">
+          <w:hyperlink w:anchor="_Toc42543779" w:history="1">
             <w:r>
               <w:rPr>
                 <w:rStyle w:val="Hyperlink"/>
@@ -1648,7 +1700,7 @@
                 <w:noProof/>
                 <w:webHidden/>
               </w:rPr>
-              <w:instrText xml:space="preserve"> PAGEREF _Toc40806447 \h </w:instrText>
+              <w:instrText xml:space="preserve"> PAGEREF _Toc42543779 \h </w:instrText>
             </w:r>
             <w:r>
               <w:rPr>
@@ -1686,10 +1738,12 @@
               <w:tab w:val="right" w:pos="9350"/>
             </w:tabs>
             <w:rPr>
+              <w:rFonts w:asciiTheme="minorHAnsi" w:eastAsiaTheme="minorEastAsia" w:hAnsiTheme="minorHAnsi" w:cstheme="minorBidi"/>
               <w:noProof/>
+              <w:lang w:val="en-US"/>
             </w:rPr>
           </w:pPr>
-          <w:hyperlink w:anchor="_Toc40806448" w:history="1">
+          <w:hyperlink w:anchor="_Toc42543780" w:history="1">
             <w:r>
               <w:rPr>
                 <w:rStyle w:val="Hyperlink"/>
@@ -1717,7 +1771,7 @@
                 <w:noProof/>
                 <w:webHidden/>
               </w:rPr>
-              <w:instrText xml:space="preserve"> PAGEREF _Toc40806448 \h </w:instrText>
+              <w:instrText xml:space="preserve"> PAGEREF _Toc42543780 \h </w:instrText>
             </w:r>
             <w:r>
               <w:rPr>
@@ -1755,10 +1809,12 @@
               <w:tab w:val="right" w:pos="9350"/>
             </w:tabs>
             <w:rPr>
+              <w:rFonts w:asciiTheme="minorHAnsi" w:eastAsiaTheme="minorEastAsia" w:hAnsiTheme="minorHAnsi" w:cstheme="minorBidi"/>
               <w:noProof/>
+              <w:lang w:val="en-US"/>
             </w:rPr>
           </w:pPr>
-          <w:hyperlink w:anchor="_Toc40806449" w:history="1">
+          <w:hyperlink w:anchor="_Toc42543781" w:history="1">
             <w:r>
               <w:rPr>
                 <w:rStyle w:val="Hyperlink"/>
@@ -1786,7 +1842,7 @@
                 <w:noProof/>
                 <w:webHidden/>
               </w:rPr>
-              <w:instrText xml:space="preserve"> PAGEREF _Toc40806449 \h </w:instrText>
+              <w:instrText xml:space="preserve"> PAGEREF _Toc42543781 \h </w:instrText>
             </w:r>
             <w:r>
               <w:rPr>
@@ -1807,75 +1863,6 @@
                 <w:webHidden/>
               </w:rPr>
               <w:t>4</w:t>
-            </w:r>
-            <w:r>
-              <w:rPr>
-                <w:noProof/>
-                <w:webHidden/>
-              </w:rPr>
-              <w:fldChar w:fldCharType="end"/>
-            </w:r>
-          </w:hyperlink>
-        </w:p>
-        <w:p>
-          <w:pPr>
-            <w:pStyle w:val="TOC3"/>
-            <w:tabs>
-              <w:tab w:val="right" w:pos="9350"/>
-            </w:tabs>
-            <w:rPr>
-              <w:noProof/>
-            </w:rPr>
-          </w:pPr>
-          <w:hyperlink w:anchor="_Toc40806450" w:history="1">
-            <w:r>
-              <w:rPr>
-                <w:rStyle w:val="Hyperlink"/>
-                <w:noProof/>
-                <w:lang w:val="sr-Latn-RS"/>
-              </w:rPr>
-              <w:t>2.2.2. Korisnik neuspešno izloguje</w:t>
-            </w:r>
-            <w:r>
-              <w:rPr>
-                <w:noProof/>
-                <w:webHidden/>
-              </w:rPr>
-              <w:tab/>
-            </w:r>
-            <w:r>
-              <w:rPr>
-                <w:noProof/>
-                <w:webHidden/>
-              </w:rPr>
-              <w:fldChar w:fldCharType="begin"/>
-            </w:r>
-            <w:r>
-              <w:rPr>
-                <w:noProof/>
-                <w:webHidden/>
-              </w:rPr>
-              <w:instrText xml:space="preserve"> PAGEREF _Toc40806450 \h </w:instrText>
-            </w:r>
-            <w:r>
-              <w:rPr>
-                <w:noProof/>
-                <w:webHidden/>
-              </w:rPr>
-            </w:r>
-            <w:r>
-              <w:rPr>
-                <w:noProof/>
-                <w:webHidden/>
-              </w:rPr>
-              <w:fldChar w:fldCharType="separate"/>
-            </w:r>
-            <w:r>
-              <w:rPr>
-                <w:noProof/>
-                <w:webHidden/>
-              </w:rPr>
-              <w:t>5</w:t>
             </w:r>
             <w:r>
               <w:rPr>
@@ -1893,10 +1880,12 @@
               <w:tab w:val="right" w:pos="9350"/>
             </w:tabs>
             <w:rPr>
+              <w:rFonts w:asciiTheme="minorHAnsi" w:eastAsiaTheme="minorEastAsia" w:hAnsiTheme="minorHAnsi" w:cstheme="minorBidi"/>
               <w:noProof/>
+              <w:lang w:val="en-US"/>
             </w:rPr>
           </w:pPr>
-          <w:hyperlink w:anchor="_Toc40806451" w:history="1">
+          <w:hyperlink w:anchor="_Toc42543782" w:history="1">
             <w:r>
               <w:rPr>
                 <w:rStyle w:val="Hyperlink"/>
@@ -1924,7 +1913,7 @@
                 <w:noProof/>
                 <w:webHidden/>
               </w:rPr>
-              <w:instrText xml:space="preserve"> PAGEREF _Toc40806451 \h </w:instrText>
+              <w:instrText xml:space="preserve"> PAGEREF _Toc42543782 \h </w:instrText>
             </w:r>
             <w:r>
               <w:rPr>
@@ -1962,10 +1951,12 @@
               <w:tab w:val="right" w:pos="9350"/>
             </w:tabs>
             <w:rPr>
+              <w:rFonts w:asciiTheme="minorHAnsi" w:eastAsiaTheme="minorEastAsia" w:hAnsiTheme="minorHAnsi" w:cstheme="minorBidi"/>
               <w:noProof/>
+              <w:lang w:val="en-US"/>
             </w:rPr>
           </w:pPr>
-          <w:hyperlink w:anchor="_Toc40806452" w:history="1">
+          <w:hyperlink w:anchor="_Toc42543783" w:history="1">
             <w:r>
               <w:rPr>
                 <w:rStyle w:val="Hyperlink"/>
@@ -1993,7 +1984,7 @@
                 <w:noProof/>
                 <w:webHidden/>
               </w:rPr>
-              <w:instrText xml:space="preserve"> PAGEREF _Toc40806452 \h </w:instrText>
+              <w:instrText xml:space="preserve"> PAGEREF _Toc42543783 \h </w:instrText>
             </w:r>
             <w:r>
               <w:rPr>
@@ -2031,10 +2022,12 @@
               <w:tab w:val="right" w:pos="9350"/>
             </w:tabs>
             <w:rPr>
+              <w:rFonts w:asciiTheme="minorHAnsi" w:eastAsiaTheme="minorEastAsia" w:hAnsiTheme="minorHAnsi" w:cstheme="minorBidi"/>
               <w:noProof/>
+              <w:lang w:val="en-US"/>
             </w:rPr>
           </w:pPr>
-          <w:hyperlink w:anchor="_Toc40806453" w:history="1">
+          <w:hyperlink w:anchor="_Toc42543784" w:history="1">
             <w:r>
               <w:rPr>
                 <w:rStyle w:val="Hyperlink"/>
@@ -2062,7 +2055,7 @@
                 <w:noProof/>
                 <w:webHidden/>
               </w:rPr>
-              <w:instrText xml:space="preserve"> PAGEREF _Toc40806453 \h </w:instrText>
+              <w:instrText xml:space="preserve"> PAGEREF _Toc42543784 \h </w:instrText>
             </w:r>
             <w:r>
               <w:rPr>
@@ -2141,14 +2134,14 @@
           <w:lang w:val="sr-Latn-RS"/>
         </w:rPr>
       </w:pPr>
-      <w:bookmarkStart w:id="0" w:name="_Toc40806441"/>
+      <w:bookmarkStart w:id="1" w:name="_Toc42543773"/>
       <w:r>
         <w:rPr>
           <w:lang w:val="sr-Latn-RS"/>
         </w:rPr>
         <w:t>1.Uvod</w:t>
       </w:r>
-      <w:bookmarkEnd w:id="0"/>
+      <w:bookmarkEnd w:id="1"/>
     </w:p>
     <w:p>
       <w:pPr>
@@ -2157,14 +2150,14 @@
           <w:lang w:val="sr-Latn-RS"/>
         </w:rPr>
       </w:pPr>
-      <w:bookmarkStart w:id="1" w:name="_Toc40806442"/>
+      <w:bookmarkStart w:id="2" w:name="_Toc42543774"/>
       <w:r>
         <w:rPr>
           <w:lang w:val="sr-Latn-RS"/>
         </w:rPr>
         <w:t>1.1. Rezime</w:t>
       </w:r>
-      <w:bookmarkEnd w:id="1"/>
+      <w:bookmarkEnd w:id="2"/>
     </w:p>
     <w:p>
       <w:pPr>
@@ -2205,14 +2198,14 @@
           <w:lang w:val="sr-Latn-RS"/>
         </w:rPr>
       </w:pPr>
-      <w:bookmarkStart w:id="2" w:name="_Toc40806443"/>
+      <w:bookmarkStart w:id="3" w:name="_Toc42543775"/>
       <w:r>
         <w:rPr>
           <w:lang w:val="sr-Latn-RS"/>
         </w:rPr>
         <w:t>1.2. Namena dokumenta i ciljne grupe</w:t>
       </w:r>
-      <w:bookmarkEnd w:id="2"/>
+      <w:bookmarkEnd w:id="3"/>
     </w:p>
     <w:p>
       <w:pPr>
@@ -2241,14 +2234,14 @@
           <w:lang w:val="sr-Latn-RS"/>
         </w:rPr>
       </w:pPr>
-      <w:bookmarkStart w:id="3" w:name="_Toc40806444"/>
+      <w:bookmarkStart w:id="4" w:name="_Toc42543776"/>
       <w:r>
         <w:rPr>
           <w:lang w:val="sr-Latn-RS"/>
         </w:rPr>
         <w:t>1.3. Reference</w:t>
       </w:r>
-      <w:bookmarkEnd w:id="3"/>
+      <w:bookmarkEnd w:id="4"/>
     </w:p>
     <w:p>
       <w:pPr>
@@ -2290,14 +2283,14 @@
           <w:lang w:val="sr-Latn-RS"/>
         </w:rPr>
       </w:pPr>
-      <w:bookmarkStart w:id="4" w:name="_Toc40806445"/>
+      <w:bookmarkStart w:id="5" w:name="_Toc42543777"/>
       <w:r>
         <w:rPr>
           <w:lang w:val="sr-Latn-RS"/>
         </w:rPr>
         <w:t>1.4. Otvorena pitanja</w:t>
       </w:r>
-      <w:bookmarkEnd w:id="4"/>
+      <w:bookmarkEnd w:id="5"/>
     </w:p>
     <w:p>
       <w:pPr>
@@ -2515,8 +2508,8 @@
           <w:lang w:val="sr-Latn-RS"/>
         </w:rPr>
       </w:pPr>
-      <w:bookmarkStart w:id="5" w:name="_hfgnj1w22bp" w:colFirst="0" w:colLast="0"/>
-      <w:bookmarkEnd w:id="5"/>
+      <w:bookmarkStart w:id="6" w:name="_hfgnj1w22bp" w:colFirst="0" w:colLast="0"/>
+      <w:bookmarkEnd w:id="6"/>
     </w:p>
     <w:p>
       <w:pPr>
@@ -2525,14 +2518,14 @@
           <w:lang w:val="sr-Latn-RS"/>
         </w:rPr>
       </w:pPr>
-      <w:bookmarkStart w:id="6" w:name="_Toc40806446"/>
+      <w:bookmarkStart w:id="7" w:name="_Toc42543778"/>
       <w:r>
         <w:rPr>
           <w:lang w:val="sr-Latn-RS"/>
         </w:rPr>
         <w:t>2. Scenario registracije korisnika</w:t>
       </w:r>
-      <w:bookmarkEnd w:id="6"/>
+      <w:bookmarkEnd w:id="7"/>
     </w:p>
     <w:p>
       <w:pPr>
@@ -2548,14 +2541,14 @@
           <w:lang w:val="sr-Latn-RS"/>
         </w:rPr>
       </w:pPr>
-      <w:bookmarkStart w:id="7" w:name="_Toc40806447"/>
+      <w:bookmarkStart w:id="8" w:name="_Toc42543779"/>
       <w:r>
         <w:rPr>
           <w:lang w:val="sr-Latn-RS"/>
         </w:rPr>
         <w:t>2.1. Kratak opis</w:t>
       </w:r>
-      <w:bookmarkEnd w:id="7"/>
+      <w:bookmarkEnd w:id="8"/>
     </w:p>
     <w:p>
       <w:pPr>
@@ -2603,14 +2596,14 @@
           <w:lang w:val="sr-Latn-RS"/>
         </w:rPr>
       </w:pPr>
-      <w:bookmarkStart w:id="8" w:name="_Toc40806448"/>
+      <w:bookmarkStart w:id="9" w:name="_Toc42543780"/>
       <w:r>
         <w:rPr>
           <w:lang w:val="sr-Latn-RS"/>
         </w:rPr>
         <w:t>2.2. Tok dogadjaja</w:t>
       </w:r>
-      <w:bookmarkEnd w:id="8"/>
+      <w:bookmarkEnd w:id="9"/>
     </w:p>
     <w:p>
       <w:pPr>
@@ -2619,7 +2612,7 @@
           <w:lang w:val="sr-Latn-RS"/>
         </w:rPr>
       </w:pPr>
-      <w:bookmarkStart w:id="9" w:name="_Toc40806449"/>
+      <w:bookmarkStart w:id="10" w:name="_Toc42543781"/>
       <w:r>
         <w:rPr>
           <w:lang w:val="sr-Latn-RS"/>
@@ -2632,7 +2625,7 @@
         </w:rPr>
         <w:t>izloguje</w:t>
       </w:r>
-      <w:bookmarkEnd w:id="9"/>
+      <w:bookmarkEnd w:id="10"/>
     </w:p>
     <w:p>
       <w:pPr>
@@ -2695,45 +2688,6 @@
     </w:p>
     <w:p>
       <w:pPr>
-        <w:pStyle w:val="Heading3"/>
-        <w:rPr>
-          <w:lang w:val="sr-Latn-RS"/>
-        </w:rPr>
-      </w:pPr>
-      <w:bookmarkStart w:id="10" w:name="_Toc40806450"/>
-      <w:r>
-        <w:rPr>
-          <w:lang w:val="sr-Latn-RS"/>
-        </w:rPr>
-        <w:t xml:space="preserve">2.2.2. Korisnik neuspešno </w:t>
-      </w:r>
-      <w:r>
-        <w:rPr>
-          <w:lang w:val="sr-Latn-RS"/>
-        </w:rPr>
-        <w:t>izloguje</w:t>
-      </w:r>
-      <w:bookmarkEnd w:id="10"/>
-    </w:p>
-    <w:p>
-      <w:pPr>
-        <w:numPr>
-          <w:ilvl w:val="0"/>
-          <w:numId w:val="4"/>
-        </w:numPr>
-        <w:rPr>
-          <w:lang w:val="sr-Latn-RS"/>
-        </w:rPr>
-      </w:pPr>
-      <w:r>
-        <w:rPr>
-          <w:lang w:val="sr-Latn-RS"/>
-        </w:rPr>
-        <w:t>Korisniku se ispisuje poruka da nije ulogovan.</w:t>
-      </w:r>
-    </w:p>
-    <w:p>
-      <w:pPr>
         <w:rPr>
           <w:lang w:val="sr-Latn-RS"/>
         </w:rPr>
@@ -2746,7 +2700,7 @@
           <w:lang w:val="sr-Latn-RS"/>
         </w:rPr>
       </w:pPr>
-      <w:bookmarkStart w:id="11" w:name="_Toc40806451"/>
+      <w:bookmarkStart w:id="11" w:name="_Toc42543782"/>
       <w:r>
         <w:rPr>
           <w:lang w:val="sr-Latn-RS"/>
@@ -2782,7 +2736,7 @@
           <w:lang w:val="sr-Latn-RS"/>
         </w:rPr>
       </w:pPr>
-      <w:bookmarkStart w:id="12" w:name="_Toc40806452"/>
+      <w:bookmarkStart w:id="12" w:name="_Toc42543783"/>
       <w:r>
         <w:rPr>
           <w:lang w:val="sr-Latn-RS"/>
@@ -2809,8 +2763,6 @@
         </w:rPr>
         <w:t xml:space="preserve"> kao registrovan korisnik,moderator ili administrator</w:t>
       </w:r>
-      <w:bookmarkStart w:id="13" w:name="_GoBack"/>
-      <w:bookmarkEnd w:id="13"/>
       <w:r>
         <w:rPr>
           <w:lang w:val="sr-Latn-RS"/>
@@ -2832,14 +2784,14 @@
           <w:lang w:val="sr-Latn-RS"/>
         </w:rPr>
       </w:pPr>
-      <w:bookmarkStart w:id="14" w:name="_Toc40806453"/>
+      <w:bookmarkStart w:id="13" w:name="_Toc42543784"/>
       <w:r>
         <w:rPr>
           <w:lang w:val="sr-Latn-RS"/>
         </w:rPr>
         <w:t>2.5.Posledice</w:t>
       </w:r>
-      <w:bookmarkEnd w:id="14"/>
+      <w:bookmarkEnd w:id="13"/>
     </w:p>
     <w:p>
       <w:pPr>

</xml_diff>